<commit_message>
Added worked examples and typo fixes
</commit_message>
<xml_diff>
--- a/Homework Problems/Chapter7_Problems.docx
+++ b/Homework Problems/Chapter7_Problems.docx
@@ -32,7 +32,11 @@
         <w:t xml:space="preserve">A boy is pulling a sled full of snowballs weighing 30 lbs </w:t>
       </w:r>
       <w:r>
-        <w:t>across a snowy flat surface (μ</w:t>
+        <w:t>across a snowy flat surface (</w:t>
+      </w:r>
+      <w:proofErr w:type="spellStart"/>
+      <w:r>
+        <w:t>μ</w:t>
       </w:r>
       <w:r>
         <w:rPr>
@@ -40,8 +44,13 @@
         </w:rPr>
         <w:t>s</w:t>
       </w:r>
-      <w:r>
-        <w:t xml:space="preserve"> = .3, μ</w:t>
+      <w:proofErr w:type="spellEnd"/>
+      <w:r>
+        <w:t xml:space="preserve"> = .3, </w:t>
+      </w:r>
+      <w:proofErr w:type="spellStart"/>
+      <w:r>
+        <w:t>μ</w:t>
       </w:r>
       <w:r>
         <w:rPr>
@@ -49,6 +58,7 @@
         </w:rPr>
         <w:t>k</w:t>
       </w:r>
+      <w:proofErr w:type="spellEnd"/>
       <w:r>
         <w:t>= .1).  Find the force F needed to keep the sled moving at a constant speed.</w:t>
       </w:r>
@@ -100,7 +110,11 @@
     </w:p>
     <w:p>
       <w:r>
-        <w:t>Solution: F</w:t>
+        <w:t xml:space="preserve">Solution: </w:t>
+      </w:r>
+      <w:proofErr w:type="spellStart"/>
+      <w:r>
+        <w:t>F</w:t>
       </w:r>
       <w:r>
         <w:rPr>
@@ -108,6 +122,7 @@
         </w:rPr>
         <w:t>Pull</w:t>
       </w:r>
+      <w:proofErr w:type="spellEnd"/>
       <w:r>
         <w:t xml:space="preserve"> = 3.28 lbs</w:t>
       </w:r>
@@ -125,7 +140,11 @@
     </w:p>
     <w:p>
       <w:r>
-        <w:t>A wooden box sits on a concrete slope (μ</w:t>
+        <w:t>A wooden box sits on a concrete slope (</w:t>
+      </w:r>
+      <w:proofErr w:type="spellStart"/>
+      <w:r>
+        <w:t>μ</w:t>
       </w:r>
       <w:r>
         <w:rPr>
@@ -133,8 +152,13 @@
         </w:rPr>
         <w:t>s</w:t>
       </w:r>
-      <w:r>
-        <w:t xml:space="preserve"> = .62, μ</w:t>
+      <w:proofErr w:type="spellEnd"/>
+      <w:r>
+        <w:t xml:space="preserve"> = .62, </w:t>
+      </w:r>
+      <w:proofErr w:type="spellStart"/>
+      <w:r>
+        <w:t>μ</w:t>
       </w:r>
       <w:r>
         <w:rPr>
@@ -142,6 +166,7 @@
         </w:rPr>
         <w:t>k</w:t>
       </w:r>
+      <w:proofErr w:type="spellEnd"/>
       <w:r>
         <w:t xml:space="preserve">= .55). </w:t>
       </w:r>
@@ -158,7 +183,13 @@
         <w:t>ing</w:t>
       </w:r>
       <w:r>
-        <w:t xml:space="preserve"> this box up the ramp? If we let go of the box would it slide down the ramp?</w:t>
+        <w:t xml:space="preserve"> this box up the ramp? If we let go of the box</w:t>
+      </w:r>
+      <w:r>
+        <w:t>,</w:t>
+      </w:r>
+      <w:r>
+        <w:t xml:space="preserve"> would it slide down the ramp?</w:t>
       </w:r>
     </w:p>
     <w:p>
@@ -209,7 +240,11 @@
     <w:p/>
     <w:p>
       <w:r>
-        <w:t>Solution: F</w:t>
+        <w:t xml:space="preserve">Solution: </w:t>
+      </w:r>
+      <w:proofErr w:type="spellStart"/>
+      <w:r>
+        <w:t>F</w:t>
       </w:r>
       <w:r>
         <w:rPr>
@@ -217,6 +252,7 @@
         </w:rPr>
         <w:t>Pull</w:t>
       </w:r>
+      <w:proofErr w:type="spellEnd"/>
       <w:r>
         <w:t xml:space="preserve"> = 578.9 N, Box will not slip if released</w:t>
       </w:r>
@@ -328,7 +364,19 @@
     </w:p>
     <w:p>
       <w:r>
-        <w:t>The car below weighs a total of 1500 lbs, has the center of mass as shown, and is rear wheel drive (only the rear wheels will create a friction force).  Assuming that the tires are rubber and the surface is concrete (μ</w:t>
+        <w:t xml:space="preserve">The car below weighs a total of 1500 lbs, has the center of mass as shown, and is rear wheel drive (only the rear wheels will create a friction force).  Assuming that the tires are </w:t>
+      </w:r>
+      <w:proofErr w:type="gramStart"/>
+      <w:r>
+        <w:t>rubber</w:t>
+      </w:r>
+      <w:proofErr w:type="gramEnd"/>
+      <w:r>
+        <w:t xml:space="preserve"> and the surface is concrete (</w:t>
+      </w:r>
+      <w:proofErr w:type="spellStart"/>
+      <w:r>
+        <w:t>μ</w:t>
       </w:r>
       <w:r>
         <w:rPr>
@@ -336,6 +384,7 @@
         </w:rPr>
         <w:t>s</w:t>
       </w:r>
+      <w:proofErr w:type="spellEnd"/>
       <w:r>
         <w:t xml:space="preserve"> = .9), what is the maximum angle of the hill (Θ) that the car will be able to climb at a constant rate before the wheels start to slip?  What is the maximum angle if the car is front wheel drive?</w:t>
       </w:r>
@@ -387,7 +436,11 @@
     </w:p>
     <w:p>
       <w:r>
-        <w:t>Solution: θ</w:t>
+        <w:t xml:space="preserve">Solution: </w:t>
+      </w:r>
+      <w:proofErr w:type="spellStart"/>
+      <w:r>
+        <w:t>θ</w:t>
       </w:r>
       <w:r>
         <w:rPr>
@@ -395,6 +448,7 @@
         </w:rPr>
         <w:t>Max</w:t>
       </w:r>
+      <w:proofErr w:type="spellEnd"/>
       <w:r>
         <w:t xml:space="preserve"> = 22.0</w:t>
       </w:r>
@@ -405,7 +459,11 @@
         <w:t>o</w:t>
       </w:r>
       <w:r>
-        <w:t xml:space="preserve"> for rear wheel drive, θ</w:t>
+        <w:t xml:space="preserve"> for rear wheel drive, </w:t>
+      </w:r>
+      <w:proofErr w:type="spellStart"/>
+      <w:r>
+        <w:t>θ</w:t>
       </w:r>
       <w:r>
         <w:rPr>
@@ -413,6 +471,7 @@
         </w:rPr>
         <w:t>Max</w:t>
       </w:r>
+      <w:proofErr w:type="spellEnd"/>
       <w:r>
         <w:t xml:space="preserve"> = 25.7</w:t>
       </w:r>
@@ -443,8 +502,13 @@
     </w:p>
     <w:p>
       <w:r>
-        <w:t>The fridge shown below has a total weight of 120 lbs and a center of mass as shown below. The fridge is pushed as shown until it either starts to slide or tips over. What is the minimum coefficient of friction needed to have the fridge tip before it starts sliding.</w:t>
-      </w:r>
+        <w:t xml:space="preserve">The fridge shown below has a total weight of 120 lbs and a center of mass as shown below. The fridge is pushed as shown until it either starts to slide or tips over. What is the minimum coefficient of friction needed to have the fridge tip before it starts </w:t>
+      </w:r>
+      <w:proofErr w:type="gramStart"/>
+      <w:r>
+        <w:t>sliding.</w:t>
+      </w:r>
+      <w:proofErr w:type="gramEnd"/>
     </w:p>
     <w:p>
       <w:pPr>
@@ -616,7 +680,11 @@
     </w:p>
     <w:p>
       <w:r>
-        <w:t>Solution: F</w:t>
+        <w:t xml:space="preserve">Solution: </w:t>
+      </w:r>
+      <w:proofErr w:type="spellStart"/>
+      <w:r>
+        <w:t>F</w:t>
       </w:r>
       <w:r>
         <w:rPr>
@@ -624,6 +692,7 @@
         </w:rPr>
         <w:t>pull</w:t>
       </w:r>
+      <w:proofErr w:type="spellEnd"/>
       <w:r>
         <w:t xml:space="preserve"> = 34.64 lbs, µ</w:t>
       </w:r>
@@ -821,7 +890,11 @@
     </w:p>
     <w:p>
       <w:r>
-        <w:t>Solution: M</w:t>
+        <w:t xml:space="preserve">Solution: </w:t>
+      </w:r>
+      <w:proofErr w:type="spellStart"/>
+      <w:r>
+        <w:t>M</w:t>
       </w:r>
       <w:r>
         <w:rPr>
@@ -829,6 +902,7 @@
         </w:rPr>
         <w:t>lift</w:t>
       </w:r>
+      <w:proofErr w:type="spellEnd"/>
       <w:r>
         <w:t xml:space="preserve"> = 58.3 ft lbs, screw is self-locking</w:t>
       </w:r>
@@ -925,7 +999,11 @@
     </w:p>
     <w:p>
       <w:r>
-        <w:t>Solution: M</w:t>
+        <w:t xml:space="preserve">Solution: </w:t>
+      </w:r>
+      <w:proofErr w:type="spellStart"/>
+      <w:r>
+        <w:t>M</w:t>
       </w:r>
       <w:r>
         <w:rPr>
@@ -933,8 +1011,13 @@
         </w:rPr>
         <w:t>friction</w:t>
       </w:r>
-      <w:r>
-        <w:t xml:space="preserve"> = .12 Nm (solid shaft) M</w:t>
+      <w:proofErr w:type="spellEnd"/>
+      <w:r>
+        <w:t xml:space="preserve"> = .12 Nm (solid shaft) </w:t>
+      </w:r>
+      <w:proofErr w:type="spellStart"/>
+      <w:r>
+        <w:t>M</w:t>
       </w:r>
       <w:r>
         <w:rPr>
@@ -942,6 +1025,7 @@
         </w:rPr>
         <w:t>friction</w:t>
       </w:r>
+      <w:proofErr w:type="spellEnd"/>
       <w:r>
         <w:t xml:space="preserve"> = .159 Nm (hollow shaft)</w:t>
       </w:r>
@@ -1012,7 +1096,11 @@
     </w:p>
     <w:p>
       <w:r>
-        <w:t>Solution: F</w:t>
+        <w:t xml:space="preserve">Solution: </w:t>
+      </w:r>
+      <w:proofErr w:type="spellStart"/>
+      <w:r>
+        <w:t>F</w:t>
       </w:r>
       <w:r>
         <w:rPr>
@@ -1020,8 +1108,13 @@
         </w:rPr>
         <w:t>lift</w:t>
       </w:r>
-      <w:r>
-        <w:t xml:space="preserve"> = 505.1 lbs, F</w:t>
+      <w:proofErr w:type="spellEnd"/>
+      <w:r>
+        <w:t xml:space="preserve"> = 505.1 lbs, </w:t>
+      </w:r>
+      <w:proofErr w:type="spellStart"/>
+      <w:r>
+        <w:t>F</w:t>
       </w:r>
       <w:r>
         <w:rPr>
@@ -1029,6 +1122,7 @@
         </w:rPr>
         <w:t>stay</w:t>
       </w:r>
+      <w:proofErr w:type="spellEnd"/>
       <w:r>
         <w:t xml:space="preserve"> = 28.5 lbs</w:t>
       </w:r>

</xml_diff>